<commit_message>
Corrected typo in the document
</commit_message>
<xml_diff>
--- a/cv_public.docx
+++ b/cv_public.docx
@@ -68,7 +68,6 @@
                                 <w:szCs w:val="79"/>
                               </w:rPr>
                             </w:pPr>
-                            <w:proofErr w:type="gramStart"/>
                             <w:r>
                               <w:rPr>
                                 <w:rFonts w:ascii="Roboto Thin" w:hAnsi="Roboto Thin"/>
@@ -87,7 +86,6 @@
                               </w:rPr>
                               <w:t>ohn</w:t>
                             </w:r>
-                            <w:proofErr w:type="gramEnd"/>
                             <w:r>
                               <w:rPr>
                                 <w:rFonts w:ascii="Roboto Thin" w:hAnsi="Roboto Thin"/>
@@ -95,19 +93,8 @@
                                 <w:sz w:val="79"/>
                                 <w:szCs w:val="79"/>
                               </w:rPr>
-                              <w:t xml:space="preserve"> </w:t>
+                              <w:t xml:space="preserve"> silva</w:t>
                             </w:r>
-                            <w:proofErr w:type="spellStart"/>
-                            <w:r>
-                              <w:rPr>
-                                <w:rFonts w:ascii="Roboto Thin" w:hAnsi="Roboto Thin"/>
-                                <w:color w:val="FFFFFF" w:themeColor="background1"/>
-                                <w:sz w:val="79"/>
-                                <w:szCs w:val="79"/>
-                              </w:rPr>
-                              <w:t>silva</w:t>
-                            </w:r>
-                            <w:proofErr w:type="spellEnd"/>
                             <w:r>
                               <w:rPr>
                                 <w:rFonts w:ascii="Roboto Thin" w:hAnsi="Roboto Thin"/>
@@ -246,20 +233,8 @@
           <w:sz w:val="27"/>
           <w:szCs w:val="27"/>
         </w:rPr>
-        <w:t xml:space="preserve">Lorem ipsum dolor sit </w:t>
-      </w:r>
-      <w:proofErr w:type="spellStart"/>
-      <w:r>
-        <w:rPr>
-          <w:rFonts w:ascii="Roboto Thin" w:hAnsi="Roboto Thin"/>
-          <w:color w:val="FFFFFF"/>
-          <w:position w:val="-1"/>
-          <w:sz w:val="27"/>
-          <w:szCs w:val="27"/>
-        </w:rPr>
-        <w:t>amet</w:t>
-      </w:r>
-      <w:proofErr w:type="spellEnd"/>
+        <w:t>Lorem ipsum dolor sit amet</w:t>
+      </w:r>
     </w:p>
     <w:p>
       <w:pPr>
@@ -306,7 +281,7 @@
         </w:rPr>
         <w:lastRenderedPageBreak/>
         <w:pict>
-          <v:group id="_x0000_s1026" style="position:absolute;left:0;text-align:left;margin-left:0;margin-top:.2pt;width:612pt;height:113.4pt;z-index:-251659264;mso-position-horizontal-relative:page;mso-position-vertical-relative:page" coordorigin=",4" coordsize="12240,2268">
+          <v:group id="_x0000_s1026" style="position:absolute;left:0;text-align:left;margin-left:0;margin-top:.2pt;width:612pt;height:113.4pt;z-index:-251656192;mso-position-horizontal-relative:page;mso-position-vertical-relative:page" coordorigin=",4" coordsize="12240,2268">
             <v:shape id="_x0000_s1027" style="position:absolute;top:4;width:12240;height:2268" coordorigin=",4" coordsize="12240,2268" path="m12240,4l,4,,2272r12240,l12240,4xe" fillcolor="#4c4c4c" stroked="f">
               <v:path arrowok="t"/>
             </v:shape>
@@ -314,7 +289,6 @@
           </v:group>
         </w:pict>
       </w:r>
-      <w:proofErr w:type="gramStart"/>
       <w:r>
         <w:rPr>
           <w:b/>
@@ -362,7 +336,6 @@
         </w:rPr>
         <w:t>t</w:t>
       </w:r>
-      <w:proofErr w:type="gramEnd"/>
     </w:p>
     <w:p>
       <w:pPr>
@@ -484,7 +457,6 @@
         </w:rPr>
         <w:t xml:space="preserve"> </w:t>
       </w:r>
-      <w:proofErr w:type="gramStart"/>
       <w:r>
         <w:rPr>
           <w:color w:val="999999"/>
@@ -501,79 +473,6 @@
         <w:rPr>
           <w:color w:val="999999"/>
           <w:spacing w:val="25"/>
-        </w:rPr>
-        <w:t xml:space="preserve"> </w:t>
-      </w:r>
-      <w:proofErr w:type="gramEnd"/>
-      <w:r>
-        <w:fldChar w:fldCharType="begin"/>
-      </w:r>
-      <w:r>
-        <w:instrText xml:space="preserve"> HYPERLINK "http://vakila.github.io" \h </w:instrText>
-      </w:r>
-      <w:r>
-        <w:fldChar w:fldCharType="separate"/>
-      </w:r>
-      <w:r>
-        <w:rPr>
-          <w:color w:val="4D4D4D"/>
-          <w:w w:val="91"/>
-        </w:rPr>
-        <w:t>dolor</w:t>
-      </w:r>
-      <w:r>
-        <w:rPr>
-          <w:color w:val="4D4D4D"/>
-          <w:w w:val="110"/>
-        </w:rPr>
-        <w:t>.</w:t>
-      </w:r>
-      <w:r>
-        <w:rPr>
-          <w:color w:val="4D4D4D"/>
-          <w:spacing w:val="1"/>
-          <w:w w:val="110"/>
-        </w:rPr>
-        <w:t>lorem</w:t>
-      </w:r>
-      <w:r>
-        <w:rPr>
-          <w:color w:val="4D4D4D"/>
-          <w:w w:val="110"/>
-        </w:rPr>
-        <w:t>.</w:t>
-      </w:r>
-      <w:r>
-        <w:rPr>
-          <w:color w:val="4D4D4D"/>
-          <w:w w:val="94"/>
-        </w:rPr>
-        <w:t>io</w:t>
-      </w:r>
-      <w:r>
-        <w:rPr>
-          <w:color w:val="4D4D4D"/>
-          <w:w w:val="94"/>
-        </w:rPr>
-        <w:fldChar w:fldCharType="end"/>
-      </w:r>
-      <w:r>
-        <w:rPr>
-          <w:color w:val="4D4D4D"/>
-          <w:w w:val="94"/>
-        </w:rPr>
-        <w:t xml:space="preserve"> </w:t>
-      </w:r>
-      <w:r>
-        <w:rPr>
-          <w:color w:val="999999"/>
-        </w:rPr>
-        <w:t xml:space="preserve">github </w:t>
-      </w:r>
-      <w:r>
-        <w:rPr>
-          <w:color w:val="999999"/>
-          <w:spacing w:val="30"/>
         </w:rPr>
         <w:t xml:space="preserve"> </w:t>
       </w:r>
@@ -585,7 +484,65 @@
           </w:rPr>
           <w:t>dolor</w:t>
         </w:r>
+        <w:r>
+          <w:rPr>
+            <w:color w:val="4D4D4D"/>
+            <w:w w:val="110"/>
+          </w:rPr>
+          <w:t>.</w:t>
+        </w:r>
+        <w:r>
+          <w:rPr>
+            <w:color w:val="4D4D4D"/>
+            <w:spacing w:val="1"/>
+            <w:w w:val="110"/>
+          </w:rPr>
+          <w:t>lorem</w:t>
+        </w:r>
+        <w:r>
+          <w:rPr>
+            <w:color w:val="4D4D4D"/>
+            <w:w w:val="110"/>
+          </w:rPr>
+          <w:t>.</w:t>
+        </w:r>
+        <w:r>
+          <w:rPr>
+            <w:color w:val="4D4D4D"/>
+            <w:w w:val="94"/>
+          </w:rPr>
+          <w:t>io</w:t>
+        </w:r>
       </w:hyperlink>
+      <w:r>
+        <w:rPr>
+          <w:color w:val="4D4D4D"/>
+          <w:w w:val="94"/>
+        </w:rPr>
+        <w:t xml:space="preserve"> </w:t>
+      </w:r>
+      <w:r>
+        <w:rPr>
+          <w:color w:val="999999"/>
+        </w:rPr>
+        <w:t xml:space="preserve">github </w:t>
+      </w:r>
+      <w:r>
+        <w:rPr>
+          <w:color w:val="999999"/>
+          <w:spacing w:val="30"/>
+        </w:rPr>
+        <w:t xml:space="preserve"> </w:t>
+      </w:r>
+      <w:hyperlink r:id="rId6">
+        <w:r>
+          <w:rPr>
+            <w:color w:val="4D4D4D"/>
+            <w:w w:val="91"/>
+          </w:rPr>
+          <w:t>dolor</w:t>
+        </w:r>
+      </w:hyperlink>
     </w:p>
     <w:p>
       <w:pPr>
@@ -595,14 +552,7 @@
         <w:rPr>
           <w:color w:val="999999"/>
         </w:rPr>
-        <w:t xml:space="preserve">  </w:t>
-      </w:r>
-      <w:proofErr w:type="gramStart"/>
-      <w:r>
-        <w:rPr>
-          <w:color w:val="999999"/>
-        </w:rPr>
-        <w:t>twitter</w:t>
+        <w:t xml:space="preserve">  twitter</w:t>
       </w:r>
       <w:r>
         <w:rPr>
@@ -624,30 +574,15 @@
         </w:rPr>
         <w:t>#</w:t>
       </w:r>
-      <w:proofErr w:type="gramEnd"/>
-      <w:r>
-        <w:fldChar w:fldCharType="begin"/>
-      </w:r>
-      <w:r>
-        <w:instrText xml:space="preserve"> HYPERLINK "http://github.com/vakila" \h </w:instrText>
-      </w:r>
-      <w:r>
-        <w:fldChar w:fldCharType="separate"/>
-      </w:r>
-      <w:r>
-        <w:rPr>
-          <w:color w:val="4D4D4D"/>
-          <w:w w:val="91"/>
-        </w:rPr>
-        <w:t>dolor</w:t>
-      </w:r>
-      <w:r>
-        <w:rPr>
-          <w:color w:val="4D4D4D"/>
-          <w:w w:val="97"/>
-        </w:rPr>
-        <w:fldChar w:fldCharType="end"/>
-      </w:r>
+      <w:hyperlink r:id="rId7">
+        <w:r>
+          <w:rPr>
+            <w:color w:val="4D4D4D"/>
+            <w:w w:val="91"/>
+          </w:rPr>
+          <w:t>dolor</w:t>
+        </w:r>
+      </w:hyperlink>
     </w:p>
     <w:p>
       <w:pPr>
@@ -662,7 +597,6 @@
           <w:szCs w:val="28"/>
         </w:rPr>
       </w:pPr>
-      <w:proofErr w:type="gramStart"/>
       <w:r>
         <w:rPr>
           <w:b/>
@@ -691,7 +625,6 @@
         </w:rPr>
         <w:t>ills</w:t>
       </w:r>
-      <w:proofErr w:type="gramEnd"/>
     </w:p>
     <w:p>
       <w:pPr>
@@ -703,8 +636,6 @@
           <w:w w:val="109"/>
         </w:rPr>
       </w:pPr>
-      <w:proofErr w:type="spellStart"/>
-      <w:proofErr w:type="gramStart"/>
       <w:r>
         <w:rPr>
           <w:color w:val="999999"/>
@@ -748,7 +679,6 @@
         </w:rPr>
         <w:t>ent</w:t>
       </w:r>
-      <w:proofErr w:type="gramEnd"/>
     </w:p>
     <w:p>
       <w:pPr>
@@ -759,7 +689,6 @@
           <w:color w:val="4D4D4D"/>
         </w:rPr>
       </w:pPr>
-      <w:proofErr w:type="spellEnd"/>
       <w:r>
         <w:rPr>
           <w:color w:val="999999"/>
@@ -812,14 +741,12 @@
         </w:rPr>
         <w:t xml:space="preserve">    </w:t>
       </w:r>
-      <w:proofErr w:type="spellStart"/>
       <w:r>
         <w:rPr>
           <w:color w:val="4D4D4D"/>
         </w:rPr>
         <w:t>Inermis</w:t>
       </w:r>
-      <w:proofErr w:type="spellEnd"/>
     </w:p>
     <w:p>
       <w:pPr>
@@ -830,7 +757,6 @@
           <w:w w:val="97"/>
         </w:rPr>
       </w:pPr>
-      <w:proofErr w:type="gramStart"/>
       <w:r>
         <w:rPr>
           <w:color w:val="999999"/>
@@ -881,7 +807,6 @@
         </w:rPr>
         <w:t>le</w:t>
       </w:r>
-      <w:proofErr w:type="gramEnd"/>
     </w:p>
     <w:p>
       <w:pPr>
@@ -897,17 +822,8 @@
           <w:color w:val="4D4D4D"/>
           <w:w w:val="127"/>
         </w:rPr>
-        <w:t xml:space="preserve">   </w:t>
-      </w:r>
-      <w:proofErr w:type="spellStart"/>
-      <w:r>
-        <w:rPr>
-          <w:color w:val="4D4D4D"/>
-          <w:w w:val="127"/>
-        </w:rPr>
-        <w:t>Fastidii</w:t>
-      </w:r>
-      <w:proofErr w:type="spellEnd"/>
+        <w:t xml:space="preserve">   Fastidii</w:t>
+      </w:r>
       <w:r>
         <w:rPr>
           <w:color w:val="4D4D4D"/>
@@ -929,13 +845,7 @@
         <w:rPr>
           <w:color w:val="4D4D4D"/>
         </w:rPr>
-        <w:t xml:space="preserve">    </w:t>
-      </w:r>
-      <w:r>
-        <w:rPr>
-          <w:color w:val="4D4D4D"/>
-        </w:rPr>
-        <w:t>ENUM</w:t>
+        <w:t xml:space="preserve">    ENUM</w:t>
       </w:r>
     </w:p>
     <w:p>
@@ -951,13 +861,7 @@
         <w:rPr>
           <w:color w:val="4D4D4D"/>
         </w:rPr>
-        <w:t xml:space="preserve">    </w:t>
-      </w:r>
-      <w:r>
-        <w:rPr>
-          <w:color w:val="4D4D4D"/>
-        </w:rPr>
-        <w:t>DOLOR</w:t>
+        <w:t xml:space="preserve">    DOLOR</w:t>
       </w:r>
     </w:p>
     <w:p>
@@ -969,7 +873,6 @@
           <w:w w:val="93"/>
         </w:rPr>
       </w:pPr>
-      <w:proofErr w:type="gramStart"/>
       <w:r>
         <w:rPr>
           <w:color w:val="999999"/>
@@ -1004,15 +907,7 @@
           <w:color w:val="999999"/>
           <w:w w:val="93"/>
         </w:rPr>
-        <w:t>r</w:t>
-      </w:r>
-      <w:proofErr w:type="gramEnd"/>
-      <w:r>
-        <w:rPr>
-          <w:color w:val="999999"/>
-          <w:w w:val="93"/>
-        </w:rPr>
-        <w:t xml:space="preserve"> </w:t>
+        <w:t xml:space="preserve">r </w:t>
       </w:r>
     </w:p>
     <w:p>
@@ -1029,17 +924,8 @@
           <w:color w:val="4D4D4D"/>
           <w:w w:val="127"/>
         </w:rPr>
-        <w:t xml:space="preserve">   </w:t>
-      </w:r>
-      <w:proofErr w:type="spellStart"/>
-      <w:r>
-        <w:rPr>
-          <w:color w:val="4D4D4D"/>
-          <w:w w:val="127"/>
-        </w:rPr>
-        <w:t>Fastidii</w:t>
-      </w:r>
-      <w:proofErr w:type="spellEnd"/>
+        <w:t xml:space="preserve">   Fastidii</w:t>
+      </w:r>
       <w:r>
         <w:rPr>
           <w:color w:val="4D4D4D"/>
@@ -1110,7 +996,6 @@
           <w:szCs w:val="28"/>
         </w:rPr>
       </w:pPr>
-      <w:proofErr w:type="gramStart"/>
       <w:r>
         <w:rPr>
           <w:b/>
@@ -1158,14 +1043,12 @@
         </w:rPr>
         <w:t>s</w:t>
       </w:r>
-      <w:proofErr w:type="gramEnd"/>
     </w:p>
     <w:p>
       <w:pPr>
         <w:spacing w:before="11"/>
         <w:ind w:left="110" w:right="199"/>
       </w:pPr>
-      <w:proofErr w:type="gramStart"/>
       <w:r>
         <w:rPr>
           <w:color w:val="999999"/>
@@ -1201,7 +1084,6 @@
         </w:rPr>
         <w:t>e</w:t>
       </w:r>
-      <w:proofErr w:type="gramEnd"/>
     </w:p>
     <w:p>
       <w:pPr>
@@ -1217,17 +1099,8 @@
           <w:color w:val="4D4D4D"/>
           <w:w w:val="127"/>
         </w:rPr>
-        <w:t xml:space="preserve">   </w:t>
-      </w:r>
-      <w:proofErr w:type="spellStart"/>
-      <w:r>
-        <w:rPr>
-          <w:color w:val="4D4D4D"/>
-          <w:w w:val="127"/>
-        </w:rPr>
-        <w:t>Fastidii</w:t>
-      </w:r>
-      <w:proofErr w:type="spellEnd"/>
+        <w:t xml:space="preserve">   Fastidii</w:t>
+      </w:r>
       <w:r>
         <w:rPr>
           <w:color w:val="4D4D4D"/>
@@ -1277,7 +1150,6 @@
           <w:w w:val="106"/>
         </w:rPr>
       </w:pPr>
-      <w:proofErr w:type="gramStart"/>
       <w:r>
         <w:rPr>
           <w:color w:val="999999"/>
@@ -1315,23 +1187,13 @@
         </w:rPr>
         <w:t>iate</w:t>
       </w:r>
-      <w:proofErr w:type="gramEnd"/>
       <w:r>
         <w:rPr>
           <w:color w:val="4D4D4D"/>
           <w:w w:val="127"/>
         </w:rPr>
-        <w:t xml:space="preserve">   </w:t>
-      </w:r>
-      <w:proofErr w:type="spellStart"/>
-      <w:r>
-        <w:rPr>
-          <w:color w:val="4D4D4D"/>
-          <w:w w:val="127"/>
-        </w:rPr>
-        <w:t>Fastidii</w:t>
-      </w:r>
-      <w:proofErr w:type="spellEnd"/>
+        <w:t xml:space="preserve">   Fastidii</w:t>
+      </w:r>
       <w:r>
         <w:rPr>
           <w:color w:val="4D4D4D"/>
@@ -1376,7 +1238,6 @@
       <w:pPr>
         <w:ind w:left="110" w:right="199"/>
       </w:pPr>
-      <w:proofErr w:type="gramStart"/>
       <w:r>
         <w:rPr>
           <w:color w:val="999999"/>
@@ -1426,7 +1287,6 @@
         </w:rPr>
         <w:t>r</w:t>
       </w:r>
-      <w:proofErr w:type="gramEnd"/>
     </w:p>
     <w:p>
       <w:pPr>
@@ -1442,17 +1302,8 @@
           <w:color w:val="4D4D4D"/>
           <w:w w:val="127"/>
         </w:rPr>
-        <w:t xml:space="preserve">   </w:t>
-      </w:r>
-      <w:proofErr w:type="spellStart"/>
-      <w:r>
-        <w:rPr>
-          <w:color w:val="4D4D4D"/>
-          <w:w w:val="127"/>
-        </w:rPr>
-        <w:t>Fastidii</w:t>
-      </w:r>
-      <w:proofErr w:type="spellEnd"/>
+        <w:t xml:space="preserve">   Fastidii</w:t>
+      </w:r>
       <w:r>
         <w:rPr>
           <w:color w:val="4D4D4D"/>
@@ -1504,7 +1355,6 @@
       <w:r>
         <w:br w:type="column"/>
       </w:r>
-      <w:proofErr w:type="gramStart"/>
       <w:r>
         <w:rPr>
           <w:b/>
@@ -1572,7 +1422,6 @@
         </w:rPr>
         <w:t>d</w:t>
       </w:r>
-      <w:proofErr w:type="gramEnd"/>
       <w:r>
         <w:rPr>
           <w:b/>
@@ -1651,8 +1500,6 @@
       </w:pPr>
     </w:p>
     <w:p>
-      <w:proofErr w:type="spellStart"/>
-      <w:proofErr w:type="gramStart"/>
       <w:r>
         <w:rPr>
           <w:b/>
@@ -1661,8 +1508,6 @@
         </w:rPr>
         <w:t>virtute</w:t>
       </w:r>
-      <w:proofErr w:type="spellEnd"/>
-      <w:proofErr w:type="gramEnd"/>
       <w:r>
         <w:rPr>
           <w:b/>
@@ -1685,41 +1530,13 @@
         </w:rPr>
         <w:t xml:space="preserve"> </w:t>
       </w:r>
-      <w:proofErr w:type="spellStart"/>
       <w:r>
         <w:rPr>
           <w:b/>
           <w:color w:val="999999"/>
           <w:w w:val="84"/>
         </w:rPr>
-        <w:t>Euismod</w:t>
-      </w:r>
-      <w:proofErr w:type="spellEnd"/>
-      <w:r>
-        <w:rPr>
-          <w:b/>
-          <w:color w:val="999999"/>
-          <w:w w:val="84"/>
-        </w:rPr>
-        <w:t xml:space="preserve"> </w:t>
-      </w:r>
-      <w:proofErr w:type="spellStart"/>
-      <w:r>
-        <w:rPr>
-          <w:b/>
-          <w:color w:val="999999"/>
-          <w:w w:val="84"/>
-        </w:rPr>
-        <w:t>consequuntur</w:t>
-      </w:r>
-      <w:proofErr w:type="spellEnd"/>
-      <w:r>
-        <w:rPr>
-          <w:b/>
-          <w:color w:val="999999"/>
-          <w:w w:val="84"/>
-        </w:rPr>
-        <w:t xml:space="preserve"> in quo</w:t>
+        <w:t>Euismod consequuntur in quo</w:t>
       </w:r>
       <w:r>
         <w:rPr>
@@ -1744,7 +1561,7 @@
         </w:rPr>
         <w:t xml:space="preserve">                       </w:t>
       </w:r>
-      <w:hyperlink r:id="rId6">
+      <w:hyperlink r:id="rId8">
         <w:r>
           <w:rPr>
             <w:color w:val="999999"/>
@@ -1791,30 +1608,8 @@
         <w:rPr>
           <w:color w:val="4D4D4D"/>
         </w:rPr>
-        <w:t xml:space="preserve">Lorem ipsum dolor sit </w:t>
-      </w:r>
-      <w:proofErr w:type="spellStart"/>
-      <w:r>
-        <w:rPr>
-          <w:color w:val="4D4D4D"/>
-        </w:rPr>
-        <w:t>amet</w:t>
-      </w:r>
-      <w:proofErr w:type="spellEnd"/>
-      <w:r>
-        <w:rPr>
-          <w:color w:val="4D4D4D"/>
-        </w:rPr>
-        <w:t xml:space="preserve">, at pro </w:t>
-      </w:r>
-      <w:proofErr w:type="spellStart"/>
-      <w:r>
-        <w:rPr>
-          <w:color w:val="4D4D4D"/>
-        </w:rPr>
-        <w:t>sensibus</w:t>
-      </w:r>
-      <w:proofErr w:type="spellEnd"/>
+        <w:t>Lorem ipsum dolor sit amet, at pro sensibus</w:t>
+      </w:r>
     </w:p>
     <w:p>
       <w:pPr>
@@ -1835,70 +1630,12 @@
         </w:rPr>
         <w:t xml:space="preserve"> </w:t>
       </w:r>
-      <w:proofErr w:type="spellStart"/>
-      <w:r>
-        <w:rPr>
-          <w:color w:val="4D4D4D"/>
-        </w:rPr>
-        <w:t>Inermis</w:t>
-      </w:r>
-      <w:proofErr w:type="spellEnd"/>
-      <w:r>
-        <w:rPr>
-          <w:color w:val="4D4D4D"/>
-        </w:rPr>
-        <w:t xml:space="preserve"> </w:t>
-      </w:r>
-      <w:proofErr w:type="spellStart"/>
-      <w:r>
-        <w:rPr>
-          <w:color w:val="4D4D4D"/>
-        </w:rPr>
-        <w:t>rationibus</w:t>
-      </w:r>
-      <w:proofErr w:type="spellEnd"/>
-      <w:r>
-        <w:rPr>
-          <w:color w:val="4D4D4D"/>
-        </w:rPr>
-        <w:t xml:space="preserve"> per ex, </w:t>
-      </w:r>
-      <w:proofErr w:type="spellStart"/>
-      <w:r>
-        <w:rPr>
-          <w:color w:val="4D4D4D"/>
-        </w:rPr>
-        <w:t>fastidii</w:t>
-      </w:r>
-      <w:proofErr w:type="spellEnd"/>
-      <w:r>
-        <w:rPr>
-          <w:color w:val="4D4D4D"/>
-        </w:rPr>
-        <w:t xml:space="preserve"> </w:t>
-      </w:r>
-      <w:proofErr w:type="spellStart"/>
-      <w:r>
-        <w:rPr>
-          <w:color w:val="4D4D4D"/>
-        </w:rPr>
-        <w:t>patrioque</w:t>
-      </w:r>
-      <w:proofErr w:type="spellEnd"/>
-      <w:r>
-        <w:rPr>
-          <w:color w:val="4D4D4D"/>
-        </w:rPr>
-        <w:t xml:space="preserve"> id </w:t>
-      </w:r>
-      <w:proofErr w:type="spellStart"/>
-      <w:r>
-        <w:rPr>
-          <w:color w:val="4D4D4D"/>
-        </w:rPr>
-        <w:t>eum</w:t>
-      </w:r>
-      <w:proofErr w:type="spellEnd"/>
+      <w:r>
+        <w:rPr>
+          <w:color w:val="4D4D4D"/>
+        </w:rPr>
+        <w:t>Inermis rationibus per ex, fastidii patrioque id eum</w:t>
+      </w:r>
     </w:p>
     <w:p>
       <w:pPr>
@@ -1910,8 +1647,6 @@
       </w:pPr>
     </w:p>
     <w:p>
-      <w:proofErr w:type="spellStart"/>
-      <w:proofErr w:type="gramStart"/>
       <w:r>
         <w:rPr>
           <w:b/>
@@ -1920,8 +1655,6 @@
         </w:rPr>
         <w:t>epicuri</w:t>
       </w:r>
-      <w:proofErr w:type="spellEnd"/>
-      <w:proofErr w:type="gramEnd"/>
       <w:r>
         <w:rPr>
           <w:b/>
@@ -1958,54 +1691,8 @@
           <w:color w:val="999999"/>
           <w:w w:val="84"/>
         </w:rPr>
-        <w:t xml:space="preserve">u </w:t>
-      </w:r>
-      <w:proofErr w:type="spellStart"/>
-      <w:r>
-        <w:rPr>
-          <w:b/>
-          <w:color w:val="999999"/>
-          <w:w w:val="84"/>
-        </w:rPr>
-        <w:t>fuisset</w:t>
-      </w:r>
-      <w:proofErr w:type="spellEnd"/>
-      <w:r>
-        <w:rPr>
-          <w:b/>
-          <w:color w:val="999999"/>
-          <w:w w:val="84"/>
-        </w:rPr>
-        <w:t xml:space="preserve"> </w:t>
-      </w:r>
-      <w:proofErr w:type="spellStart"/>
-      <w:r>
-        <w:rPr>
-          <w:b/>
-          <w:color w:val="999999"/>
-          <w:w w:val="84"/>
-        </w:rPr>
-        <w:t>signiferumque</w:t>
-      </w:r>
-      <w:proofErr w:type="spellEnd"/>
-      <w:r>
-        <w:rPr>
-          <w:b/>
-          <w:color w:val="999999"/>
-          <w:w w:val="84"/>
-        </w:rPr>
-        <w:t xml:space="preserve"> </w:t>
-      </w:r>
-      <w:proofErr w:type="spellStart"/>
-      <w:r>
-        <w:rPr>
-          <w:b/>
-          <w:color w:val="999999"/>
-          <w:w w:val="84"/>
-        </w:rPr>
-        <w:t>vix</w:t>
-      </w:r>
-      <w:proofErr w:type="spellEnd"/>
+        <w:t>u fuisset signiferumque vix</w:t>
+      </w:r>
       <w:r>
         <w:rPr>
           <w:b/>
@@ -2029,7 +1716,7 @@
         </w:rPr>
         <w:t xml:space="preserve">                         </w:t>
       </w:r>
-      <w:hyperlink r:id="rId7">
+      <w:hyperlink r:id="rId9">
         <w:r>
           <w:rPr>
             <w:color w:val="999999"/>
@@ -2105,30 +1792,8 @@
         <w:rPr>
           <w:color w:val="4D4D4D"/>
         </w:rPr>
-        <w:t xml:space="preserve">Lorem ipsum dolor sit </w:t>
-      </w:r>
-      <w:proofErr w:type="spellStart"/>
-      <w:r>
-        <w:rPr>
-          <w:color w:val="4D4D4D"/>
-        </w:rPr>
-        <w:t>amet</w:t>
-      </w:r>
-      <w:proofErr w:type="spellEnd"/>
-      <w:r>
-        <w:rPr>
-          <w:color w:val="4D4D4D"/>
-        </w:rPr>
-        <w:t xml:space="preserve">, at pro </w:t>
-      </w:r>
-      <w:proofErr w:type="spellStart"/>
-      <w:r>
-        <w:rPr>
-          <w:color w:val="4D4D4D"/>
-        </w:rPr>
-        <w:t>sensibus</w:t>
-      </w:r>
-      <w:proofErr w:type="spellEnd"/>
+        <w:t>Lorem ipsum dolor sit amet, at pro sensibus</w:t>
+      </w:r>
     </w:p>
     <w:p>
       <w:pPr>
@@ -2149,70 +1814,12 @@
         </w:rPr>
         <w:t xml:space="preserve"> </w:t>
       </w:r>
-      <w:proofErr w:type="spellStart"/>
-      <w:r>
-        <w:rPr>
-          <w:color w:val="4D4D4D"/>
-        </w:rPr>
-        <w:t>Inermis</w:t>
-      </w:r>
-      <w:proofErr w:type="spellEnd"/>
-      <w:r>
-        <w:rPr>
-          <w:color w:val="4D4D4D"/>
-        </w:rPr>
-        <w:t xml:space="preserve"> </w:t>
-      </w:r>
-      <w:proofErr w:type="spellStart"/>
-      <w:r>
-        <w:rPr>
-          <w:color w:val="4D4D4D"/>
-        </w:rPr>
-        <w:t>rationibus</w:t>
-      </w:r>
-      <w:proofErr w:type="spellEnd"/>
-      <w:r>
-        <w:rPr>
-          <w:color w:val="4D4D4D"/>
-        </w:rPr>
-        <w:t xml:space="preserve"> per ex, </w:t>
-      </w:r>
-      <w:proofErr w:type="spellStart"/>
-      <w:r>
-        <w:rPr>
-          <w:color w:val="4D4D4D"/>
-        </w:rPr>
-        <w:t>fastidii</w:t>
-      </w:r>
-      <w:proofErr w:type="spellEnd"/>
-      <w:r>
-        <w:rPr>
-          <w:color w:val="4D4D4D"/>
-        </w:rPr>
-        <w:t xml:space="preserve"> </w:t>
-      </w:r>
-      <w:proofErr w:type="spellStart"/>
-      <w:r>
-        <w:rPr>
-          <w:color w:val="4D4D4D"/>
-        </w:rPr>
-        <w:t>patrioque</w:t>
-      </w:r>
-      <w:proofErr w:type="spellEnd"/>
-      <w:r>
-        <w:rPr>
-          <w:color w:val="4D4D4D"/>
-        </w:rPr>
-        <w:t xml:space="preserve"> id </w:t>
-      </w:r>
-      <w:proofErr w:type="spellStart"/>
-      <w:r>
-        <w:rPr>
-          <w:color w:val="4D4D4D"/>
-        </w:rPr>
-        <w:t>eum</w:t>
-      </w:r>
-      <w:proofErr w:type="spellEnd"/>
+      <w:r>
+        <w:rPr>
+          <w:color w:val="4D4D4D"/>
+        </w:rPr>
+        <w:t>Inermis rationibus per ex, fastidii patrioque id eum</w:t>
+      </w:r>
     </w:p>
     <w:p>
       <w:pPr>
@@ -2235,7 +1842,6 @@
           <w:szCs w:val="34"/>
         </w:rPr>
       </w:pPr>
-      <w:proofErr w:type="gramStart"/>
       <w:r>
         <w:rPr>
           <w:b/>
@@ -2283,7 +1889,6 @@
         </w:rPr>
         <w:t>e</w:t>
       </w:r>
-      <w:proofErr w:type="gramEnd"/>
     </w:p>
     <w:p>
       <w:pPr>
@@ -2316,11 +1921,10 @@
         </w:rPr>
         <w:t xml:space="preserve"> </w:t>
       </w:r>
-      <w:hyperlink r:id="rId8">
+      <w:hyperlink r:id="rId10">
         <w:r>
           <w:t xml:space="preserve"> </w:t>
         </w:r>
-        <w:proofErr w:type="spellStart"/>
         <w:r>
           <w:rPr>
             <w:b/>
@@ -2337,7 +1941,6 @@
           </w:rPr>
           <w:t>emporibus</w:t>
         </w:r>
-        <w:proofErr w:type="spellEnd"/>
         <w:r>
           <w:rPr>
             <w:b/>
@@ -2375,54 +1978,8 @@
           <w:color w:val="999999"/>
           <w:w w:val="84"/>
         </w:rPr>
-        <w:t xml:space="preserve">u </w:t>
-      </w:r>
-      <w:proofErr w:type="spellStart"/>
-      <w:r>
-        <w:rPr>
-          <w:b/>
-          <w:color w:val="999999"/>
-          <w:w w:val="84"/>
-        </w:rPr>
-        <w:t>fuisset</w:t>
-      </w:r>
-      <w:proofErr w:type="spellEnd"/>
-      <w:r>
-        <w:rPr>
-          <w:b/>
-          <w:color w:val="999999"/>
-          <w:w w:val="84"/>
-        </w:rPr>
-        <w:t xml:space="preserve"> </w:t>
-      </w:r>
-      <w:proofErr w:type="spellStart"/>
-      <w:r>
-        <w:rPr>
-          <w:b/>
-          <w:color w:val="999999"/>
-          <w:w w:val="84"/>
-        </w:rPr>
-        <w:t>signiferumque</w:t>
-      </w:r>
-      <w:proofErr w:type="spellEnd"/>
-      <w:r>
-        <w:rPr>
-          <w:b/>
-          <w:color w:val="999999"/>
-          <w:w w:val="84"/>
-        </w:rPr>
-        <w:t xml:space="preserve"> </w:t>
-      </w:r>
-      <w:proofErr w:type="spellStart"/>
-      <w:r>
-        <w:rPr>
-          <w:b/>
-          <w:color w:val="999999"/>
-          <w:w w:val="84"/>
-        </w:rPr>
-        <w:t>vix</w:t>
-      </w:r>
-      <w:proofErr w:type="spellEnd"/>
+        <w:t>u fuisset signiferumque vix</w:t>
+      </w:r>
       <w:r>
         <w:rPr>
           <w:b/>
@@ -2487,84 +2044,12 @@
           <w:numId w:val="8"/>
         </w:numPr>
       </w:pPr>
-      <w:proofErr w:type="spellStart"/>
-      <w:r>
-        <w:rPr>
-          <w:color w:val="4D4D4D"/>
-        </w:rPr>
-        <w:t>Eu</w:t>
-      </w:r>
-      <w:proofErr w:type="spellEnd"/>
-      <w:r>
-        <w:rPr>
-          <w:color w:val="4D4D4D"/>
-        </w:rPr>
-        <w:t xml:space="preserve"> </w:t>
-      </w:r>
-      <w:proofErr w:type="spellStart"/>
-      <w:r>
-        <w:rPr>
-          <w:color w:val="4D4D4D"/>
-        </w:rPr>
-        <w:t>eripuit</w:t>
-      </w:r>
-      <w:proofErr w:type="spellEnd"/>
-      <w:r>
-        <w:rPr>
-          <w:color w:val="4D4D4D"/>
-        </w:rPr>
-        <w:t xml:space="preserve"> </w:t>
-      </w:r>
-      <w:proofErr w:type="spellStart"/>
-      <w:r>
-        <w:rPr>
-          <w:color w:val="4D4D4D"/>
-        </w:rPr>
-        <w:t>albucius</w:t>
-      </w:r>
-      <w:proofErr w:type="spellEnd"/>
-      <w:r>
-        <w:rPr>
-          <w:color w:val="4D4D4D"/>
-        </w:rPr>
-        <w:t xml:space="preserve"> his, </w:t>
-      </w:r>
-      <w:proofErr w:type="spellStart"/>
-      <w:r>
-        <w:rPr>
-          <w:color w:val="4D4D4D"/>
-        </w:rPr>
-        <w:t>porro</w:t>
-      </w:r>
-      <w:proofErr w:type="spellEnd"/>
-      <w:r>
-        <w:rPr>
-          <w:color w:val="4D4D4D"/>
-        </w:rPr>
-        <w:t xml:space="preserve"> </w:t>
-      </w:r>
-      <w:proofErr w:type="spellStart"/>
-      <w:r>
-        <w:rPr>
-          <w:color w:val="4D4D4D"/>
-        </w:rPr>
-        <w:t>expetendis</w:t>
-      </w:r>
-      <w:proofErr w:type="spellEnd"/>
-      <w:r>
-        <w:rPr>
-          <w:color w:val="4D4D4D"/>
-        </w:rPr>
-        <w:t xml:space="preserve"> </w:t>
-      </w:r>
-      <w:proofErr w:type="spellStart"/>
-      <w:r>
-        <w:rPr>
-          <w:color w:val="4D4D4D"/>
-        </w:rPr>
-        <w:t>instructior</w:t>
-      </w:r>
-      <w:proofErr w:type="spellEnd"/>
+      <w:r>
+        <w:rPr>
+          <w:color w:val="4D4D4D"/>
+        </w:rPr>
+        <w:t>Eu eripuit albucius his, porro expetendis instructior</w:t>
+      </w:r>
     </w:p>
     <w:p>
       <w:pPr>
@@ -2574,84 +2059,12 @@
           <w:numId w:val="8"/>
         </w:numPr>
       </w:pPr>
-      <w:proofErr w:type="spellStart"/>
-      <w:r>
-        <w:rPr>
-          <w:color w:val="4D4D4D"/>
-        </w:rPr>
-        <w:t>Eu</w:t>
-      </w:r>
-      <w:proofErr w:type="spellEnd"/>
-      <w:r>
-        <w:rPr>
-          <w:color w:val="4D4D4D"/>
-        </w:rPr>
-        <w:t xml:space="preserve"> </w:t>
-      </w:r>
-      <w:proofErr w:type="spellStart"/>
-      <w:r>
-        <w:rPr>
-          <w:color w:val="4D4D4D"/>
-        </w:rPr>
-        <w:t>eripuit</w:t>
-      </w:r>
-      <w:proofErr w:type="spellEnd"/>
-      <w:r>
-        <w:rPr>
-          <w:color w:val="4D4D4D"/>
-        </w:rPr>
-        <w:t xml:space="preserve"> </w:t>
-      </w:r>
-      <w:proofErr w:type="spellStart"/>
-      <w:r>
-        <w:rPr>
-          <w:color w:val="4D4D4D"/>
-        </w:rPr>
-        <w:t>albucius</w:t>
-      </w:r>
-      <w:proofErr w:type="spellEnd"/>
-      <w:r>
-        <w:rPr>
-          <w:color w:val="4D4D4D"/>
-        </w:rPr>
-        <w:t xml:space="preserve"> his, </w:t>
-      </w:r>
-      <w:proofErr w:type="spellStart"/>
-      <w:r>
-        <w:rPr>
-          <w:color w:val="4D4D4D"/>
-        </w:rPr>
-        <w:t>porro</w:t>
-      </w:r>
-      <w:proofErr w:type="spellEnd"/>
-      <w:r>
-        <w:rPr>
-          <w:color w:val="4D4D4D"/>
-        </w:rPr>
-        <w:t xml:space="preserve"> </w:t>
-      </w:r>
-      <w:proofErr w:type="spellStart"/>
-      <w:r>
-        <w:rPr>
-          <w:color w:val="4D4D4D"/>
-        </w:rPr>
-        <w:t>expetendis</w:t>
-      </w:r>
-      <w:proofErr w:type="spellEnd"/>
-      <w:r>
-        <w:rPr>
-          <w:color w:val="4D4D4D"/>
-        </w:rPr>
-        <w:t xml:space="preserve"> </w:t>
-      </w:r>
-      <w:proofErr w:type="spellStart"/>
-      <w:r>
-        <w:rPr>
-          <w:color w:val="4D4D4D"/>
-        </w:rPr>
-        <w:t>instructior</w:t>
-      </w:r>
-      <w:proofErr w:type="spellEnd"/>
+      <w:r>
+        <w:rPr>
+          <w:color w:val="4D4D4D"/>
+        </w:rPr>
+        <w:t>Eu eripuit albucius his, porro expetendis instructior</w:t>
+      </w:r>
     </w:p>
     <w:p>
       <w:pPr>
@@ -2661,84 +2074,12 @@
           <w:numId w:val="8"/>
         </w:numPr>
       </w:pPr>
-      <w:proofErr w:type="spellStart"/>
-      <w:r>
-        <w:rPr>
-          <w:color w:val="4D4D4D"/>
-        </w:rPr>
-        <w:t>Eu</w:t>
-      </w:r>
-      <w:proofErr w:type="spellEnd"/>
-      <w:r>
-        <w:rPr>
-          <w:color w:val="4D4D4D"/>
-        </w:rPr>
-        <w:t xml:space="preserve"> </w:t>
-      </w:r>
-      <w:proofErr w:type="spellStart"/>
-      <w:r>
-        <w:rPr>
-          <w:color w:val="4D4D4D"/>
-        </w:rPr>
-        <w:t>eripuit</w:t>
-      </w:r>
-      <w:proofErr w:type="spellEnd"/>
-      <w:r>
-        <w:rPr>
-          <w:color w:val="4D4D4D"/>
-        </w:rPr>
-        <w:t xml:space="preserve"> </w:t>
-      </w:r>
-      <w:proofErr w:type="spellStart"/>
-      <w:r>
-        <w:rPr>
-          <w:color w:val="4D4D4D"/>
-        </w:rPr>
-        <w:t>albucius</w:t>
-      </w:r>
-      <w:proofErr w:type="spellEnd"/>
-      <w:r>
-        <w:rPr>
-          <w:color w:val="4D4D4D"/>
-        </w:rPr>
-        <w:t xml:space="preserve"> his, </w:t>
-      </w:r>
-      <w:proofErr w:type="spellStart"/>
-      <w:r>
-        <w:rPr>
-          <w:color w:val="4D4D4D"/>
-        </w:rPr>
-        <w:t>porro</w:t>
-      </w:r>
-      <w:proofErr w:type="spellEnd"/>
-      <w:r>
-        <w:rPr>
-          <w:color w:val="4D4D4D"/>
-        </w:rPr>
-        <w:t xml:space="preserve"> </w:t>
-      </w:r>
-      <w:proofErr w:type="spellStart"/>
-      <w:r>
-        <w:rPr>
-          <w:color w:val="4D4D4D"/>
-        </w:rPr>
-        <w:t>expetendis</w:t>
-      </w:r>
-      <w:proofErr w:type="spellEnd"/>
-      <w:r>
-        <w:rPr>
-          <w:color w:val="4D4D4D"/>
-        </w:rPr>
-        <w:t xml:space="preserve"> </w:t>
-      </w:r>
-      <w:proofErr w:type="spellStart"/>
-      <w:r>
-        <w:rPr>
-          <w:color w:val="4D4D4D"/>
-        </w:rPr>
-        <w:t>instructior</w:t>
-      </w:r>
-      <w:proofErr w:type="spellEnd"/>
+      <w:r>
+        <w:rPr>
+          <w:color w:val="4D4D4D"/>
+        </w:rPr>
+        <w:t>Eu eripuit albucius his, porro expetendis instructior</w:t>
+      </w:r>
     </w:p>
     <w:p>
       <w:pPr>
@@ -2765,11 +2106,10 @@
         </w:rPr>
         <w:t xml:space="preserve"> </w:t>
       </w:r>
-      <w:hyperlink r:id="rId9">
+      <w:hyperlink r:id="rId11">
         <w:r>
           <w:t xml:space="preserve"> </w:t>
         </w:r>
-        <w:proofErr w:type="spellStart"/>
         <w:r>
           <w:rPr>
             <w:b/>
@@ -2786,7 +2126,6 @@
           </w:rPr>
           <w:t>ediocrem</w:t>
         </w:r>
-        <w:proofErr w:type="spellEnd"/>
         <w:r>
           <w:rPr>
             <w:b/>
@@ -2810,7 +2149,6 @@
         </w:rPr>
         <w:t xml:space="preserve"> </w:t>
       </w:r>
-      <w:proofErr w:type="spellStart"/>
       <w:r>
         <w:rPr>
           <w:b/>
@@ -2825,7 +2163,6 @@
         </w:rPr>
         <w:t>ripuit</w:t>
       </w:r>
-      <w:proofErr w:type="spellEnd"/>
       <w:r>
         <w:rPr>
           <w:b/>
@@ -2847,13 +2184,33 @@
           <w:color w:val="999999"/>
           <w:spacing w:val="47"/>
         </w:rPr>
-        <w:t xml:space="preserve">                        </w:t>
-      </w:r>
-      <w:r>
-        <w:rPr>
-          <w:color w:val="999999"/>
-        </w:rPr>
-        <w:t>Las Angles</w:t>
+        <w:t xml:space="preserve">                       </w:t>
+      </w:r>
+      <w:bookmarkStart w:id="0" w:name="_GoBack"/>
+      <w:bookmarkEnd w:id="0"/>
+      <w:r>
+        <w:rPr>
+          <w:color w:val="999999"/>
+        </w:rPr>
+        <w:t>Lo</w:t>
+      </w:r>
+      <w:r>
+        <w:rPr>
+          <w:color w:val="999999"/>
+        </w:rPr>
+        <w:t>s Ang</w:t>
+      </w:r>
+      <w:r>
+        <w:rPr>
+          <w:color w:val="999999"/>
+        </w:rPr>
+        <w:t>e</w:t>
+      </w:r>
+      <w:r>
+        <w:rPr>
+          <w:color w:val="999999"/>
+        </w:rPr>
+        <w:t>les</w:t>
       </w:r>
       <w:r>
         <w:rPr>
@@ -2906,84 +2263,12 @@
           <w:numId w:val="7"/>
         </w:numPr>
       </w:pPr>
-      <w:proofErr w:type="spellStart"/>
-      <w:r>
-        <w:rPr>
-          <w:color w:val="4D4D4D"/>
-        </w:rPr>
-        <w:t>Eu</w:t>
-      </w:r>
-      <w:proofErr w:type="spellEnd"/>
-      <w:r>
-        <w:rPr>
-          <w:color w:val="4D4D4D"/>
-        </w:rPr>
-        <w:t xml:space="preserve"> </w:t>
-      </w:r>
-      <w:proofErr w:type="spellStart"/>
-      <w:r>
-        <w:rPr>
-          <w:color w:val="4D4D4D"/>
-        </w:rPr>
-        <w:t>eripuit</w:t>
-      </w:r>
-      <w:proofErr w:type="spellEnd"/>
-      <w:r>
-        <w:rPr>
-          <w:color w:val="4D4D4D"/>
-        </w:rPr>
-        <w:t xml:space="preserve"> </w:t>
-      </w:r>
-      <w:proofErr w:type="spellStart"/>
-      <w:r>
-        <w:rPr>
-          <w:color w:val="4D4D4D"/>
-        </w:rPr>
-        <w:t>albucius</w:t>
-      </w:r>
-      <w:proofErr w:type="spellEnd"/>
-      <w:r>
-        <w:rPr>
-          <w:color w:val="4D4D4D"/>
-        </w:rPr>
-        <w:t xml:space="preserve"> his, </w:t>
-      </w:r>
-      <w:proofErr w:type="spellStart"/>
-      <w:r>
-        <w:rPr>
-          <w:color w:val="4D4D4D"/>
-        </w:rPr>
-        <w:t>porro</w:t>
-      </w:r>
-      <w:proofErr w:type="spellEnd"/>
-      <w:r>
-        <w:rPr>
-          <w:color w:val="4D4D4D"/>
-        </w:rPr>
-        <w:t xml:space="preserve"> </w:t>
-      </w:r>
-      <w:proofErr w:type="spellStart"/>
-      <w:r>
-        <w:rPr>
-          <w:color w:val="4D4D4D"/>
-        </w:rPr>
-        <w:t>expetendis</w:t>
-      </w:r>
-      <w:proofErr w:type="spellEnd"/>
-      <w:r>
-        <w:rPr>
-          <w:color w:val="4D4D4D"/>
-        </w:rPr>
-        <w:t xml:space="preserve"> </w:t>
-      </w:r>
-      <w:proofErr w:type="spellStart"/>
-      <w:r>
-        <w:rPr>
-          <w:color w:val="4D4D4D"/>
-        </w:rPr>
-        <w:t>instructior</w:t>
-      </w:r>
-      <w:proofErr w:type="spellEnd"/>
+      <w:r>
+        <w:rPr>
+          <w:color w:val="4D4D4D"/>
+        </w:rPr>
+        <w:t>Eu eripuit albucius his, porro expetendis instructior</w:t>
+      </w:r>
     </w:p>
     <w:p>
       <w:pPr>
@@ -2993,84 +2278,12 @@
           <w:numId w:val="7"/>
         </w:numPr>
       </w:pPr>
-      <w:proofErr w:type="spellStart"/>
-      <w:r>
-        <w:rPr>
-          <w:color w:val="4D4D4D"/>
-        </w:rPr>
-        <w:t>Eu</w:t>
-      </w:r>
-      <w:proofErr w:type="spellEnd"/>
-      <w:r>
-        <w:rPr>
-          <w:color w:val="4D4D4D"/>
-        </w:rPr>
-        <w:t xml:space="preserve"> </w:t>
-      </w:r>
-      <w:proofErr w:type="spellStart"/>
-      <w:r>
-        <w:rPr>
-          <w:color w:val="4D4D4D"/>
-        </w:rPr>
-        <w:t>eripuit</w:t>
-      </w:r>
-      <w:proofErr w:type="spellEnd"/>
-      <w:r>
-        <w:rPr>
-          <w:color w:val="4D4D4D"/>
-        </w:rPr>
-        <w:t xml:space="preserve"> </w:t>
-      </w:r>
-      <w:proofErr w:type="spellStart"/>
-      <w:r>
-        <w:rPr>
-          <w:color w:val="4D4D4D"/>
-        </w:rPr>
-        <w:t>albucius</w:t>
-      </w:r>
-      <w:proofErr w:type="spellEnd"/>
-      <w:r>
-        <w:rPr>
-          <w:color w:val="4D4D4D"/>
-        </w:rPr>
-        <w:t xml:space="preserve"> his, </w:t>
-      </w:r>
-      <w:proofErr w:type="spellStart"/>
-      <w:r>
-        <w:rPr>
-          <w:color w:val="4D4D4D"/>
-        </w:rPr>
-        <w:t>porro</w:t>
-      </w:r>
-      <w:proofErr w:type="spellEnd"/>
-      <w:r>
-        <w:rPr>
-          <w:color w:val="4D4D4D"/>
-        </w:rPr>
-        <w:t xml:space="preserve"> </w:t>
-      </w:r>
-      <w:proofErr w:type="spellStart"/>
-      <w:r>
-        <w:rPr>
-          <w:color w:val="4D4D4D"/>
-        </w:rPr>
-        <w:t>expetendis</w:t>
-      </w:r>
-      <w:proofErr w:type="spellEnd"/>
-      <w:r>
-        <w:rPr>
-          <w:color w:val="4D4D4D"/>
-        </w:rPr>
-        <w:t xml:space="preserve"> </w:t>
-      </w:r>
-      <w:proofErr w:type="spellStart"/>
-      <w:r>
-        <w:rPr>
-          <w:color w:val="4D4D4D"/>
-        </w:rPr>
-        <w:t>instructior</w:t>
-      </w:r>
-      <w:proofErr w:type="spellEnd"/>
+      <w:r>
+        <w:rPr>
+          <w:color w:val="4D4D4D"/>
+        </w:rPr>
+        <w:t>Eu eripuit albucius his, porro expetendis instructior</w:t>
+      </w:r>
     </w:p>
     <w:p>
       <w:pPr>
@@ -3080,84 +2293,12 @@
           <w:numId w:val="7"/>
         </w:numPr>
       </w:pPr>
-      <w:proofErr w:type="spellStart"/>
-      <w:r>
-        <w:rPr>
-          <w:color w:val="4D4D4D"/>
-        </w:rPr>
-        <w:t>Eu</w:t>
-      </w:r>
-      <w:proofErr w:type="spellEnd"/>
-      <w:r>
-        <w:rPr>
-          <w:color w:val="4D4D4D"/>
-        </w:rPr>
-        <w:t xml:space="preserve"> </w:t>
-      </w:r>
-      <w:proofErr w:type="spellStart"/>
-      <w:r>
-        <w:rPr>
-          <w:color w:val="4D4D4D"/>
-        </w:rPr>
-        <w:t>eripuit</w:t>
-      </w:r>
-      <w:proofErr w:type="spellEnd"/>
-      <w:r>
-        <w:rPr>
-          <w:color w:val="4D4D4D"/>
-        </w:rPr>
-        <w:t xml:space="preserve"> </w:t>
-      </w:r>
-      <w:proofErr w:type="spellStart"/>
-      <w:r>
-        <w:rPr>
-          <w:color w:val="4D4D4D"/>
-        </w:rPr>
-        <w:t>albucius</w:t>
-      </w:r>
-      <w:proofErr w:type="spellEnd"/>
-      <w:r>
-        <w:rPr>
-          <w:color w:val="4D4D4D"/>
-        </w:rPr>
-        <w:t xml:space="preserve"> his, </w:t>
-      </w:r>
-      <w:proofErr w:type="spellStart"/>
-      <w:r>
-        <w:rPr>
-          <w:color w:val="4D4D4D"/>
-        </w:rPr>
-        <w:t>porro</w:t>
-      </w:r>
-      <w:proofErr w:type="spellEnd"/>
-      <w:r>
-        <w:rPr>
-          <w:color w:val="4D4D4D"/>
-        </w:rPr>
-        <w:t xml:space="preserve"> </w:t>
-      </w:r>
-      <w:proofErr w:type="spellStart"/>
-      <w:r>
-        <w:rPr>
-          <w:color w:val="4D4D4D"/>
-        </w:rPr>
-        <w:t>expetendis</w:t>
-      </w:r>
-      <w:proofErr w:type="spellEnd"/>
-      <w:r>
-        <w:rPr>
-          <w:color w:val="4D4D4D"/>
-        </w:rPr>
-        <w:t xml:space="preserve"> </w:t>
-      </w:r>
-      <w:proofErr w:type="spellStart"/>
-      <w:r>
-        <w:rPr>
-          <w:color w:val="4D4D4D"/>
-        </w:rPr>
-        <w:t>instructior</w:t>
-      </w:r>
-      <w:proofErr w:type="spellEnd"/>
+      <w:r>
+        <w:rPr>
+          <w:color w:val="4D4D4D"/>
+        </w:rPr>
+        <w:t>Eu eripuit albucius his, porro expetendis instructior</w:t>
+      </w:r>
     </w:p>
     <w:p>
       <w:pPr>
@@ -3184,11 +2325,10 @@
         </w:rPr>
         <w:t xml:space="preserve"> </w:t>
       </w:r>
-      <w:hyperlink r:id="rId10">
+      <w:hyperlink r:id="rId12">
         <w:r>
           <w:t xml:space="preserve"> </w:t>
         </w:r>
-        <w:proofErr w:type="spellStart"/>
         <w:r>
           <w:rPr>
             <w:b/>
@@ -3197,7 +2337,6 @@
           </w:rPr>
           <w:t>Omittam</w:t>
         </w:r>
-        <w:proofErr w:type="spellEnd"/>
         <w:r>
           <w:rPr>
             <w:b/>
@@ -3220,34 +2359,14 @@
         </w:rPr>
         <w:t xml:space="preserve"> </w:t>
       </w:r>
-      <w:proofErr w:type="spellStart"/>
       <w:r>
         <w:rPr>
           <w:b/>
           <w:color w:val="999999"/>
           <w:w w:val="93"/>
         </w:rPr>
-        <w:t>Fuisset</w:t>
-      </w:r>
-      <w:proofErr w:type="spellEnd"/>
-      <w:r>
-        <w:rPr>
-          <w:b/>
-          <w:color w:val="999999"/>
-          <w:w w:val="93"/>
-        </w:rPr>
-        <w:t xml:space="preserve"> </w:t>
-      </w:r>
-      <w:proofErr w:type="spellStart"/>
-      <w:r>
-        <w:rPr>
-          <w:b/>
-          <w:color w:val="999999"/>
-          <w:w w:val="93"/>
-        </w:rPr>
-        <w:t>Signiferm</w:t>
-      </w:r>
-      <w:proofErr w:type="spellEnd"/>
+        <w:t>Fuisset Signiferm</w:t>
+      </w:r>
       <w:r>
         <w:rPr>
           <w:b/>
@@ -3279,7 +2398,6 @@
         </w:rPr>
         <w:t xml:space="preserve"> </w:t>
       </w:r>
-      <w:proofErr w:type="spellStart"/>
       <w:r>
         <w:rPr>
           <w:color w:val="999999"/>
@@ -3287,7 +2405,6 @@
         </w:rPr>
         <w:t>Sensibus</w:t>
       </w:r>
-      <w:proofErr w:type="spellEnd"/>
       <w:r>
         <w:rPr>
           <w:color w:val="999999"/>
@@ -3318,84 +2435,12 @@
           <w:numId w:val="7"/>
         </w:numPr>
       </w:pPr>
-      <w:proofErr w:type="spellStart"/>
-      <w:r>
-        <w:rPr>
-          <w:color w:val="4D4D4D"/>
-        </w:rPr>
-        <w:t>Eu</w:t>
-      </w:r>
-      <w:proofErr w:type="spellEnd"/>
-      <w:r>
-        <w:rPr>
-          <w:color w:val="4D4D4D"/>
-        </w:rPr>
-        <w:t xml:space="preserve"> </w:t>
-      </w:r>
-      <w:proofErr w:type="spellStart"/>
-      <w:r>
-        <w:rPr>
-          <w:color w:val="4D4D4D"/>
-        </w:rPr>
-        <w:t>eripuit</w:t>
-      </w:r>
-      <w:proofErr w:type="spellEnd"/>
-      <w:r>
-        <w:rPr>
-          <w:color w:val="4D4D4D"/>
-        </w:rPr>
-        <w:t xml:space="preserve"> </w:t>
-      </w:r>
-      <w:proofErr w:type="spellStart"/>
-      <w:r>
-        <w:rPr>
-          <w:color w:val="4D4D4D"/>
-        </w:rPr>
-        <w:t>albucius</w:t>
-      </w:r>
-      <w:proofErr w:type="spellEnd"/>
-      <w:r>
-        <w:rPr>
-          <w:color w:val="4D4D4D"/>
-        </w:rPr>
-        <w:t xml:space="preserve"> his, </w:t>
-      </w:r>
-      <w:proofErr w:type="spellStart"/>
-      <w:r>
-        <w:rPr>
-          <w:color w:val="4D4D4D"/>
-        </w:rPr>
-        <w:t>porro</w:t>
-      </w:r>
-      <w:proofErr w:type="spellEnd"/>
-      <w:r>
-        <w:rPr>
-          <w:color w:val="4D4D4D"/>
-        </w:rPr>
-        <w:t xml:space="preserve"> </w:t>
-      </w:r>
-      <w:proofErr w:type="spellStart"/>
-      <w:r>
-        <w:rPr>
-          <w:color w:val="4D4D4D"/>
-        </w:rPr>
-        <w:t>expetendis</w:t>
-      </w:r>
-      <w:proofErr w:type="spellEnd"/>
-      <w:r>
-        <w:rPr>
-          <w:color w:val="4D4D4D"/>
-        </w:rPr>
-        <w:t xml:space="preserve"> </w:t>
-      </w:r>
-      <w:proofErr w:type="spellStart"/>
-      <w:r>
-        <w:rPr>
-          <w:color w:val="4D4D4D"/>
-        </w:rPr>
-        <w:t>instructior</w:t>
-      </w:r>
-      <w:proofErr w:type="spellEnd"/>
+      <w:r>
+        <w:rPr>
+          <w:color w:val="4D4D4D"/>
+        </w:rPr>
+        <w:t>Eu eripuit albucius his, porro expetendis instructior</w:t>
+      </w:r>
     </w:p>
     <w:p>
       <w:pPr>
@@ -3405,84 +2450,12 @@
           <w:numId w:val="7"/>
         </w:numPr>
       </w:pPr>
-      <w:proofErr w:type="spellStart"/>
-      <w:r>
-        <w:rPr>
-          <w:color w:val="4D4D4D"/>
-        </w:rPr>
-        <w:t>Eu</w:t>
-      </w:r>
-      <w:proofErr w:type="spellEnd"/>
-      <w:r>
-        <w:rPr>
-          <w:color w:val="4D4D4D"/>
-        </w:rPr>
-        <w:t xml:space="preserve"> </w:t>
-      </w:r>
-      <w:proofErr w:type="spellStart"/>
-      <w:r>
-        <w:rPr>
-          <w:color w:val="4D4D4D"/>
-        </w:rPr>
-        <w:t>eripuit</w:t>
-      </w:r>
-      <w:proofErr w:type="spellEnd"/>
-      <w:r>
-        <w:rPr>
-          <w:color w:val="4D4D4D"/>
-        </w:rPr>
-        <w:t xml:space="preserve"> </w:t>
-      </w:r>
-      <w:proofErr w:type="spellStart"/>
-      <w:r>
-        <w:rPr>
-          <w:color w:val="4D4D4D"/>
-        </w:rPr>
-        <w:t>albucius</w:t>
-      </w:r>
-      <w:proofErr w:type="spellEnd"/>
-      <w:r>
-        <w:rPr>
-          <w:color w:val="4D4D4D"/>
-        </w:rPr>
-        <w:t xml:space="preserve"> his, </w:t>
-      </w:r>
-      <w:proofErr w:type="spellStart"/>
-      <w:r>
-        <w:rPr>
-          <w:color w:val="4D4D4D"/>
-        </w:rPr>
-        <w:t>porro</w:t>
-      </w:r>
-      <w:proofErr w:type="spellEnd"/>
-      <w:r>
-        <w:rPr>
-          <w:color w:val="4D4D4D"/>
-        </w:rPr>
-        <w:t xml:space="preserve"> </w:t>
-      </w:r>
-      <w:proofErr w:type="spellStart"/>
-      <w:r>
-        <w:rPr>
-          <w:color w:val="4D4D4D"/>
-        </w:rPr>
-        <w:t>expetendis</w:t>
-      </w:r>
-      <w:proofErr w:type="spellEnd"/>
-      <w:r>
-        <w:rPr>
-          <w:color w:val="4D4D4D"/>
-        </w:rPr>
-        <w:t xml:space="preserve"> </w:t>
-      </w:r>
-      <w:proofErr w:type="spellStart"/>
-      <w:r>
-        <w:rPr>
-          <w:color w:val="4D4D4D"/>
-        </w:rPr>
-        <w:t>instructior</w:t>
-      </w:r>
-      <w:proofErr w:type="spellEnd"/>
+      <w:r>
+        <w:rPr>
+          <w:color w:val="4D4D4D"/>
+        </w:rPr>
+        <w:t>Eu eripuit albucius his, porro expetendis instructior</w:t>
+      </w:r>
     </w:p>
     <w:p>
       <w:pPr>
@@ -3492,84 +2465,12 @@
           <w:numId w:val="7"/>
         </w:numPr>
       </w:pPr>
-      <w:proofErr w:type="spellStart"/>
-      <w:r>
-        <w:rPr>
-          <w:color w:val="4D4D4D"/>
-        </w:rPr>
-        <w:t>Eu</w:t>
-      </w:r>
-      <w:proofErr w:type="spellEnd"/>
-      <w:r>
-        <w:rPr>
-          <w:color w:val="4D4D4D"/>
-        </w:rPr>
-        <w:t xml:space="preserve"> </w:t>
-      </w:r>
-      <w:proofErr w:type="spellStart"/>
-      <w:r>
-        <w:rPr>
-          <w:color w:val="4D4D4D"/>
-        </w:rPr>
-        <w:t>eripuit</w:t>
-      </w:r>
-      <w:proofErr w:type="spellEnd"/>
-      <w:r>
-        <w:rPr>
-          <w:color w:val="4D4D4D"/>
-        </w:rPr>
-        <w:t xml:space="preserve"> </w:t>
-      </w:r>
-      <w:proofErr w:type="spellStart"/>
-      <w:r>
-        <w:rPr>
-          <w:color w:val="4D4D4D"/>
-        </w:rPr>
-        <w:t>albucius</w:t>
-      </w:r>
-      <w:proofErr w:type="spellEnd"/>
-      <w:r>
-        <w:rPr>
-          <w:color w:val="4D4D4D"/>
-        </w:rPr>
-        <w:t xml:space="preserve"> his, </w:t>
-      </w:r>
-      <w:proofErr w:type="spellStart"/>
-      <w:r>
-        <w:rPr>
-          <w:color w:val="4D4D4D"/>
-        </w:rPr>
-        <w:t>porro</w:t>
-      </w:r>
-      <w:proofErr w:type="spellEnd"/>
-      <w:r>
-        <w:rPr>
-          <w:color w:val="4D4D4D"/>
-        </w:rPr>
-        <w:t xml:space="preserve"> </w:t>
-      </w:r>
-      <w:proofErr w:type="spellStart"/>
-      <w:r>
-        <w:rPr>
-          <w:color w:val="4D4D4D"/>
-        </w:rPr>
-        <w:t>expetendis</w:t>
-      </w:r>
-      <w:proofErr w:type="spellEnd"/>
-      <w:r>
-        <w:rPr>
-          <w:color w:val="4D4D4D"/>
-        </w:rPr>
-        <w:t xml:space="preserve"> </w:t>
-      </w:r>
-      <w:proofErr w:type="spellStart"/>
-      <w:r>
-        <w:rPr>
-          <w:color w:val="4D4D4D"/>
-        </w:rPr>
-        <w:t>instructior</w:t>
-      </w:r>
-      <w:proofErr w:type="spellEnd"/>
+      <w:r>
+        <w:rPr>
+          <w:color w:val="4D4D4D"/>
+        </w:rPr>
+        <w:t>Eu eripuit albucius his, porro expetendis instructior</w:t>
+      </w:r>
     </w:p>
     <w:p>
       <w:pPr>
@@ -3604,8 +2505,7 @@
         </w:rPr>
         <w:tab/>
       </w:r>
-      <w:hyperlink r:id="rId11">
-        <w:proofErr w:type="spellStart"/>
+      <w:hyperlink r:id="rId13">
         <w:r>
           <w:rPr>
             <w:b/>
@@ -3622,7 +2522,6 @@
           </w:rPr>
           <w:t>emporibus</w:t>
         </w:r>
-        <w:proofErr w:type="spellEnd"/>
         <w:r>
           <w:rPr>
             <w:b/>
@@ -3660,54 +2559,8 @@
           <w:color w:val="999999"/>
           <w:w w:val="84"/>
         </w:rPr>
-        <w:t xml:space="preserve">u </w:t>
-      </w:r>
-      <w:proofErr w:type="spellStart"/>
-      <w:r>
-        <w:rPr>
-          <w:b/>
-          <w:color w:val="999999"/>
-          <w:w w:val="84"/>
-        </w:rPr>
-        <w:t>fuisset</w:t>
-      </w:r>
-      <w:proofErr w:type="spellEnd"/>
-      <w:r>
-        <w:rPr>
-          <w:b/>
-          <w:color w:val="999999"/>
-          <w:w w:val="84"/>
-        </w:rPr>
-        <w:t xml:space="preserve"> </w:t>
-      </w:r>
-      <w:proofErr w:type="spellStart"/>
-      <w:r>
-        <w:rPr>
-          <w:b/>
-          <w:color w:val="999999"/>
-          <w:w w:val="84"/>
-        </w:rPr>
-        <w:t>signiferumque</w:t>
-      </w:r>
-      <w:proofErr w:type="spellEnd"/>
-      <w:r>
-        <w:rPr>
-          <w:b/>
-          <w:color w:val="999999"/>
-          <w:w w:val="84"/>
-        </w:rPr>
-        <w:t xml:space="preserve"> </w:t>
-      </w:r>
-      <w:proofErr w:type="spellStart"/>
-      <w:r>
-        <w:rPr>
-          <w:b/>
-          <w:color w:val="999999"/>
-          <w:w w:val="84"/>
-        </w:rPr>
-        <w:t>vix</w:t>
-      </w:r>
-      <w:proofErr w:type="spellEnd"/>
+        <w:t>u fuisset signiferumque vix</w:t>
+      </w:r>
       <w:r>
         <w:rPr>
           <w:b/>
@@ -3747,84 +2600,12 @@
           <w:numId w:val="7"/>
         </w:numPr>
       </w:pPr>
-      <w:proofErr w:type="spellStart"/>
-      <w:r>
-        <w:rPr>
-          <w:color w:val="4D4D4D"/>
-        </w:rPr>
-        <w:t>Eu</w:t>
-      </w:r>
-      <w:proofErr w:type="spellEnd"/>
-      <w:r>
-        <w:rPr>
-          <w:color w:val="4D4D4D"/>
-        </w:rPr>
-        <w:t xml:space="preserve"> </w:t>
-      </w:r>
-      <w:proofErr w:type="spellStart"/>
-      <w:r>
-        <w:rPr>
-          <w:color w:val="4D4D4D"/>
-        </w:rPr>
-        <w:t>eripuit</w:t>
-      </w:r>
-      <w:proofErr w:type="spellEnd"/>
-      <w:r>
-        <w:rPr>
-          <w:color w:val="4D4D4D"/>
-        </w:rPr>
-        <w:t xml:space="preserve"> </w:t>
-      </w:r>
-      <w:proofErr w:type="spellStart"/>
-      <w:r>
-        <w:rPr>
-          <w:color w:val="4D4D4D"/>
-        </w:rPr>
-        <w:t>albucius</w:t>
-      </w:r>
-      <w:proofErr w:type="spellEnd"/>
-      <w:r>
-        <w:rPr>
-          <w:color w:val="4D4D4D"/>
-        </w:rPr>
-        <w:t xml:space="preserve"> his, </w:t>
-      </w:r>
-      <w:proofErr w:type="spellStart"/>
-      <w:r>
-        <w:rPr>
-          <w:color w:val="4D4D4D"/>
-        </w:rPr>
-        <w:t>porro</w:t>
-      </w:r>
-      <w:proofErr w:type="spellEnd"/>
-      <w:r>
-        <w:rPr>
-          <w:color w:val="4D4D4D"/>
-        </w:rPr>
-        <w:t xml:space="preserve"> </w:t>
-      </w:r>
-      <w:proofErr w:type="spellStart"/>
-      <w:r>
-        <w:rPr>
-          <w:color w:val="4D4D4D"/>
-        </w:rPr>
-        <w:t>expetendis</w:t>
-      </w:r>
-      <w:proofErr w:type="spellEnd"/>
-      <w:r>
-        <w:rPr>
-          <w:color w:val="4D4D4D"/>
-        </w:rPr>
-        <w:t xml:space="preserve"> </w:t>
-      </w:r>
-      <w:proofErr w:type="spellStart"/>
-      <w:r>
-        <w:rPr>
-          <w:color w:val="4D4D4D"/>
-        </w:rPr>
-        <w:t>instructior</w:t>
-      </w:r>
-      <w:proofErr w:type="spellEnd"/>
+      <w:r>
+        <w:rPr>
+          <w:color w:val="4D4D4D"/>
+        </w:rPr>
+        <w:t>Eu eripuit albucius his, porro expetendis instructior</w:t>
+      </w:r>
     </w:p>
     <w:p>
       <w:pPr>
@@ -3834,84 +2615,12 @@
           <w:numId w:val="7"/>
         </w:numPr>
       </w:pPr>
-      <w:proofErr w:type="spellStart"/>
-      <w:r>
-        <w:rPr>
-          <w:color w:val="4D4D4D"/>
-        </w:rPr>
-        <w:t>Eu</w:t>
-      </w:r>
-      <w:proofErr w:type="spellEnd"/>
-      <w:r>
-        <w:rPr>
-          <w:color w:val="4D4D4D"/>
-        </w:rPr>
-        <w:t xml:space="preserve"> </w:t>
-      </w:r>
-      <w:proofErr w:type="spellStart"/>
-      <w:r>
-        <w:rPr>
-          <w:color w:val="4D4D4D"/>
-        </w:rPr>
-        <w:t>eripuit</w:t>
-      </w:r>
-      <w:proofErr w:type="spellEnd"/>
-      <w:r>
-        <w:rPr>
-          <w:color w:val="4D4D4D"/>
-        </w:rPr>
-        <w:t xml:space="preserve"> </w:t>
-      </w:r>
-      <w:proofErr w:type="spellStart"/>
-      <w:r>
-        <w:rPr>
-          <w:color w:val="4D4D4D"/>
-        </w:rPr>
-        <w:t>albucius</w:t>
-      </w:r>
-      <w:proofErr w:type="spellEnd"/>
-      <w:r>
-        <w:rPr>
-          <w:color w:val="4D4D4D"/>
-        </w:rPr>
-        <w:t xml:space="preserve"> his, </w:t>
-      </w:r>
-      <w:proofErr w:type="spellStart"/>
-      <w:r>
-        <w:rPr>
-          <w:color w:val="4D4D4D"/>
-        </w:rPr>
-        <w:t>porro</w:t>
-      </w:r>
-      <w:proofErr w:type="spellEnd"/>
-      <w:r>
-        <w:rPr>
-          <w:color w:val="4D4D4D"/>
-        </w:rPr>
-        <w:t xml:space="preserve"> </w:t>
-      </w:r>
-      <w:proofErr w:type="spellStart"/>
-      <w:r>
-        <w:rPr>
-          <w:color w:val="4D4D4D"/>
-        </w:rPr>
-        <w:t>expetendis</w:t>
-      </w:r>
-      <w:proofErr w:type="spellEnd"/>
-      <w:r>
-        <w:rPr>
-          <w:color w:val="4D4D4D"/>
-        </w:rPr>
-        <w:t xml:space="preserve"> </w:t>
-      </w:r>
-      <w:proofErr w:type="spellStart"/>
-      <w:r>
-        <w:rPr>
-          <w:color w:val="4D4D4D"/>
-        </w:rPr>
-        <w:t>instructior</w:t>
-      </w:r>
-      <w:proofErr w:type="spellEnd"/>
+      <w:r>
+        <w:rPr>
+          <w:color w:val="4D4D4D"/>
+        </w:rPr>
+        <w:t>Eu eripuit albucius his, porro expetendis instructior</w:t>
+      </w:r>
     </w:p>
     <w:p>
       <w:pPr>
@@ -3921,84 +2630,12 @@
           <w:numId w:val="7"/>
         </w:numPr>
       </w:pPr>
-      <w:proofErr w:type="spellStart"/>
-      <w:r>
-        <w:rPr>
-          <w:color w:val="4D4D4D"/>
-        </w:rPr>
-        <w:t>Eu</w:t>
-      </w:r>
-      <w:proofErr w:type="spellEnd"/>
-      <w:r>
-        <w:rPr>
-          <w:color w:val="4D4D4D"/>
-        </w:rPr>
-        <w:t xml:space="preserve"> </w:t>
-      </w:r>
-      <w:proofErr w:type="spellStart"/>
-      <w:r>
-        <w:rPr>
-          <w:color w:val="4D4D4D"/>
-        </w:rPr>
-        <w:t>eripuit</w:t>
-      </w:r>
-      <w:proofErr w:type="spellEnd"/>
-      <w:r>
-        <w:rPr>
-          <w:color w:val="4D4D4D"/>
-        </w:rPr>
-        <w:t xml:space="preserve"> </w:t>
-      </w:r>
-      <w:proofErr w:type="spellStart"/>
-      <w:r>
-        <w:rPr>
-          <w:color w:val="4D4D4D"/>
-        </w:rPr>
-        <w:t>albucius</w:t>
-      </w:r>
-      <w:proofErr w:type="spellEnd"/>
-      <w:r>
-        <w:rPr>
-          <w:color w:val="4D4D4D"/>
-        </w:rPr>
-        <w:t xml:space="preserve"> his, </w:t>
-      </w:r>
-      <w:proofErr w:type="spellStart"/>
-      <w:r>
-        <w:rPr>
-          <w:color w:val="4D4D4D"/>
-        </w:rPr>
-        <w:t>porro</w:t>
-      </w:r>
-      <w:proofErr w:type="spellEnd"/>
-      <w:r>
-        <w:rPr>
-          <w:color w:val="4D4D4D"/>
-        </w:rPr>
-        <w:t xml:space="preserve"> </w:t>
-      </w:r>
-      <w:proofErr w:type="spellStart"/>
-      <w:r>
-        <w:rPr>
-          <w:color w:val="4D4D4D"/>
-        </w:rPr>
-        <w:t>expetendis</w:t>
-      </w:r>
-      <w:proofErr w:type="spellEnd"/>
-      <w:r>
-        <w:rPr>
-          <w:color w:val="4D4D4D"/>
-        </w:rPr>
-        <w:t xml:space="preserve"> </w:t>
-      </w:r>
-      <w:proofErr w:type="spellStart"/>
-      <w:r>
-        <w:rPr>
-          <w:color w:val="4D4D4D"/>
-        </w:rPr>
-        <w:t>instructior</w:t>
-      </w:r>
-      <w:proofErr w:type="spellEnd"/>
+      <w:r>
+        <w:rPr>
+          <w:color w:val="4D4D4D"/>
+        </w:rPr>
+        <w:t>Eu eripuit albucius his, porro expetendis instructior</w:t>
+      </w:r>
     </w:p>
     <w:p>
       <w:pPr>
@@ -4030,7 +2667,6 @@
           <w:szCs w:val="34"/>
         </w:rPr>
       </w:pPr>
-      <w:proofErr w:type="gramStart"/>
       <w:r>
         <w:rPr>
           <w:b/>
@@ -4059,7 +2695,6 @@
         </w:rPr>
         <w:t>tion</w:t>
       </w:r>
-      <w:proofErr w:type="gramEnd"/>
     </w:p>
     <w:p>
       <w:pPr>
@@ -4101,23 +2736,13 @@
         </w:rPr>
         <w:t xml:space="preserve"> </w:t>
       </w:r>
-      <w:proofErr w:type="spellStart"/>
       <w:r>
         <w:rPr>
           <w:b/>
           <w:color w:val="4D4D4D"/>
           <w:w w:val="69"/>
         </w:rPr>
-        <w:t>Eripuit</w:t>
-      </w:r>
-      <w:proofErr w:type="spellEnd"/>
-      <w:r>
-        <w:rPr>
-          <w:b/>
-          <w:color w:val="4D4D4D"/>
-          <w:w w:val="69"/>
-        </w:rPr>
-        <w:t xml:space="preserve"> Lorem</w:t>
+        <w:t>Eripuit Lorem</w:t>
       </w:r>
       <w:r>
         <w:rPr>
@@ -4142,7 +2767,6 @@
         </w:rPr>
         <w:t xml:space="preserve">                              </w:t>
       </w:r>
-      <w:proofErr w:type="spellStart"/>
       <w:r>
         <w:rPr>
           <w:color w:val="999999"/>
@@ -4150,7 +2774,6 @@
         </w:rPr>
         <w:t>Lorem</w:t>
       </w:r>
-      <w:proofErr w:type="spellEnd"/>
       <w:r>
         <w:rPr>
           <w:color w:val="999999"/>
@@ -4214,7 +2837,6 @@
         </w:rPr>
         <w:t xml:space="preserve"> </w:t>
       </w:r>
-      <w:proofErr w:type="spellStart"/>
       <w:r>
         <w:rPr>
           <w:color w:val="999999"/>
@@ -4222,7 +2844,6 @@
         </w:rPr>
         <w:t>Sensibus</w:t>
       </w:r>
-      <w:proofErr w:type="spellEnd"/>
       <w:r>
         <w:rPr>
           <w:color w:val="999999"/>
@@ -4253,84 +2874,12 @@
           <w:numId w:val="7"/>
         </w:numPr>
       </w:pPr>
-      <w:proofErr w:type="spellStart"/>
-      <w:r>
-        <w:rPr>
-          <w:color w:val="4D4D4D"/>
-        </w:rPr>
-        <w:t>Eu</w:t>
-      </w:r>
-      <w:proofErr w:type="spellEnd"/>
-      <w:r>
-        <w:rPr>
-          <w:color w:val="4D4D4D"/>
-        </w:rPr>
-        <w:t xml:space="preserve"> </w:t>
-      </w:r>
-      <w:proofErr w:type="spellStart"/>
-      <w:r>
-        <w:rPr>
-          <w:color w:val="4D4D4D"/>
-        </w:rPr>
-        <w:t>eripuit</w:t>
-      </w:r>
-      <w:proofErr w:type="spellEnd"/>
-      <w:r>
-        <w:rPr>
-          <w:color w:val="4D4D4D"/>
-        </w:rPr>
-        <w:t xml:space="preserve"> </w:t>
-      </w:r>
-      <w:proofErr w:type="spellStart"/>
-      <w:r>
-        <w:rPr>
-          <w:color w:val="4D4D4D"/>
-        </w:rPr>
-        <w:t>albucius</w:t>
-      </w:r>
-      <w:proofErr w:type="spellEnd"/>
-      <w:r>
-        <w:rPr>
-          <w:color w:val="4D4D4D"/>
-        </w:rPr>
-        <w:t xml:space="preserve"> his, </w:t>
-      </w:r>
-      <w:proofErr w:type="spellStart"/>
-      <w:r>
-        <w:rPr>
-          <w:color w:val="4D4D4D"/>
-        </w:rPr>
-        <w:t>porro</w:t>
-      </w:r>
-      <w:proofErr w:type="spellEnd"/>
-      <w:r>
-        <w:rPr>
-          <w:color w:val="4D4D4D"/>
-        </w:rPr>
-        <w:t xml:space="preserve"> </w:t>
-      </w:r>
-      <w:proofErr w:type="spellStart"/>
-      <w:r>
-        <w:rPr>
-          <w:color w:val="4D4D4D"/>
-        </w:rPr>
-        <w:t>expetendis</w:t>
-      </w:r>
-      <w:proofErr w:type="spellEnd"/>
-      <w:r>
-        <w:rPr>
-          <w:color w:val="4D4D4D"/>
-        </w:rPr>
-        <w:t xml:space="preserve"> </w:t>
-      </w:r>
-      <w:proofErr w:type="spellStart"/>
-      <w:r>
-        <w:rPr>
-          <w:color w:val="4D4D4D"/>
-        </w:rPr>
-        <w:t>instructior</w:t>
-      </w:r>
-      <w:proofErr w:type="spellEnd"/>
+      <w:r>
+        <w:rPr>
+          <w:color w:val="4D4D4D"/>
+        </w:rPr>
+        <w:t>Eu eripuit albucius his, porro expetendis instructior</w:t>
+      </w:r>
     </w:p>
     <w:p>
       <w:pPr>
@@ -4340,70 +2889,12 @@
           <w:numId w:val="7"/>
         </w:numPr>
       </w:pPr>
-      <w:proofErr w:type="spellStart"/>
-      <w:r>
-        <w:rPr>
-          <w:color w:val="4D4D4D"/>
-        </w:rPr>
-        <w:t>Inermis</w:t>
-      </w:r>
-      <w:proofErr w:type="spellEnd"/>
-      <w:r>
-        <w:rPr>
-          <w:color w:val="4D4D4D"/>
-        </w:rPr>
-        <w:t xml:space="preserve"> </w:t>
-      </w:r>
-      <w:proofErr w:type="spellStart"/>
-      <w:r>
-        <w:rPr>
-          <w:color w:val="4D4D4D"/>
-        </w:rPr>
-        <w:t>rationibus</w:t>
-      </w:r>
-      <w:proofErr w:type="spellEnd"/>
-      <w:r>
-        <w:rPr>
-          <w:color w:val="4D4D4D"/>
-        </w:rPr>
-        <w:t xml:space="preserve"> per ex, </w:t>
-      </w:r>
-      <w:proofErr w:type="spellStart"/>
-      <w:r>
-        <w:rPr>
-          <w:color w:val="4D4D4D"/>
-        </w:rPr>
-        <w:t>fastidii</w:t>
-      </w:r>
-      <w:proofErr w:type="spellEnd"/>
-      <w:r>
-        <w:rPr>
-          <w:color w:val="4D4D4D"/>
-        </w:rPr>
-        <w:t xml:space="preserve"> </w:t>
-      </w:r>
-      <w:proofErr w:type="spellStart"/>
-      <w:r>
-        <w:rPr>
-          <w:color w:val="4D4D4D"/>
-        </w:rPr>
-        <w:t>patrioque</w:t>
-      </w:r>
-      <w:proofErr w:type="spellEnd"/>
-      <w:r>
-        <w:rPr>
-          <w:color w:val="4D4D4D"/>
-        </w:rPr>
-        <w:t xml:space="preserve"> id </w:t>
-      </w:r>
-      <w:proofErr w:type="spellStart"/>
-      <w:r>
-        <w:rPr>
-          <w:color w:val="4D4D4D"/>
-        </w:rPr>
-        <w:t>eum</w:t>
-      </w:r>
-      <w:proofErr w:type="spellEnd"/>
+      <w:r>
+        <w:rPr>
+          <w:color w:val="4D4D4D"/>
+        </w:rPr>
+        <w:t>Inermis rationibus per ex, fastidii patrioque id eum</w:t>
+      </w:r>
     </w:p>
     <w:p>
       <w:pPr>
@@ -4451,7 +2942,6 @@
         </w:rPr>
         <w:t xml:space="preserve"> </w:t>
       </w:r>
-      <w:proofErr w:type="spellStart"/>
       <w:r>
         <w:rPr>
           <w:b/>
@@ -4460,8 +2950,6 @@
         </w:rPr>
         <w:t>Fastidii</w:t>
       </w:r>
-      <w:proofErr w:type="spellEnd"/>
-      <w:proofErr w:type="gramStart"/>
       <w:r>
         <w:rPr>
           <w:color w:val="4D4D4D"/>
@@ -4483,7 +2971,6 @@
         </w:rPr>
         <w:t>ipsum</w:t>
       </w:r>
-      <w:proofErr w:type="gramEnd"/>
       <w:r>
         <w:rPr>
           <w:color w:val="4D4D4D"/>
@@ -4662,84 +3149,12 @@
           <w:numId w:val="7"/>
         </w:numPr>
       </w:pPr>
-      <w:proofErr w:type="spellStart"/>
-      <w:r>
-        <w:rPr>
-          <w:color w:val="4D4D4D"/>
-        </w:rPr>
-        <w:t>Eu</w:t>
-      </w:r>
-      <w:proofErr w:type="spellEnd"/>
-      <w:r>
-        <w:rPr>
-          <w:color w:val="4D4D4D"/>
-        </w:rPr>
-        <w:t xml:space="preserve"> </w:t>
-      </w:r>
-      <w:proofErr w:type="spellStart"/>
-      <w:r>
-        <w:rPr>
-          <w:color w:val="4D4D4D"/>
-        </w:rPr>
-        <w:t>eripuit</w:t>
-      </w:r>
-      <w:proofErr w:type="spellEnd"/>
-      <w:r>
-        <w:rPr>
-          <w:color w:val="4D4D4D"/>
-        </w:rPr>
-        <w:t xml:space="preserve"> </w:t>
-      </w:r>
-      <w:proofErr w:type="spellStart"/>
-      <w:r>
-        <w:rPr>
-          <w:color w:val="4D4D4D"/>
-        </w:rPr>
-        <w:t>albucius</w:t>
-      </w:r>
-      <w:proofErr w:type="spellEnd"/>
-      <w:r>
-        <w:rPr>
-          <w:color w:val="4D4D4D"/>
-        </w:rPr>
-        <w:t xml:space="preserve"> his, </w:t>
-      </w:r>
-      <w:proofErr w:type="spellStart"/>
-      <w:r>
-        <w:rPr>
-          <w:color w:val="4D4D4D"/>
-        </w:rPr>
-        <w:t>porro</w:t>
-      </w:r>
-      <w:proofErr w:type="spellEnd"/>
-      <w:r>
-        <w:rPr>
-          <w:color w:val="4D4D4D"/>
-        </w:rPr>
-        <w:t xml:space="preserve"> </w:t>
-      </w:r>
-      <w:proofErr w:type="spellStart"/>
-      <w:r>
-        <w:rPr>
-          <w:color w:val="4D4D4D"/>
-        </w:rPr>
-        <w:t>expetendis</w:t>
-      </w:r>
-      <w:proofErr w:type="spellEnd"/>
-      <w:r>
-        <w:rPr>
-          <w:color w:val="4D4D4D"/>
-        </w:rPr>
-        <w:t xml:space="preserve"> </w:t>
-      </w:r>
-      <w:proofErr w:type="spellStart"/>
-      <w:r>
-        <w:rPr>
-          <w:color w:val="4D4D4D"/>
-        </w:rPr>
-        <w:t>instructior</w:t>
-      </w:r>
-      <w:proofErr w:type="spellEnd"/>
+      <w:r>
+        <w:rPr>
+          <w:color w:val="4D4D4D"/>
+        </w:rPr>
+        <w:t>Eu eripuit albucius his, porro expetendis instructior</w:t>
+      </w:r>
     </w:p>
     <w:p>
       <w:pPr>
@@ -4749,64 +3164,12 @@
           <w:numId w:val="7"/>
         </w:numPr>
       </w:pPr>
-      <w:proofErr w:type="spellStart"/>
-      <w:r>
-        <w:rPr>
-          <w:color w:val="4D4D4D"/>
-        </w:rPr>
-        <w:t>Inermis</w:t>
-      </w:r>
-      <w:proofErr w:type="spellEnd"/>
-      <w:r>
-        <w:rPr>
-          <w:color w:val="4D4D4D"/>
-        </w:rPr>
-        <w:t xml:space="preserve"> </w:t>
-      </w:r>
-      <w:proofErr w:type="spellStart"/>
-      <w:r>
-        <w:rPr>
-          <w:color w:val="4D4D4D"/>
-        </w:rPr>
-        <w:t>rationibus</w:t>
-      </w:r>
-      <w:proofErr w:type="spellEnd"/>
-      <w:r>
-        <w:rPr>
-          <w:color w:val="4D4D4D"/>
-        </w:rPr>
-        <w:t xml:space="preserve"> per ex, </w:t>
-      </w:r>
-      <w:proofErr w:type="spellStart"/>
-      <w:r>
-        <w:rPr>
-          <w:color w:val="4D4D4D"/>
-        </w:rPr>
-        <w:t>fastidii</w:t>
-      </w:r>
-      <w:proofErr w:type="spellEnd"/>
-      <w:r>
-        <w:rPr>
-          <w:color w:val="4D4D4D"/>
-        </w:rPr>
-        <w:t xml:space="preserve"> </w:t>
-      </w:r>
-      <w:proofErr w:type="spellStart"/>
-      <w:r>
-        <w:rPr>
-          <w:color w:val="4D4D4D"/>
-        </w:rPr>
-        <w:t>patrioque</w:t>
-      </w:r>
-      <w:proofErr w:type="spellEnd"/>
-      <w:r>
-        <w:rPr>
-          <w:color w:val="4D4D4D"/>
-        </w:rPr>
-        <w:t xml:space="preserve"> id eum</w:t>
-      </w:r>
-      <w:bookmarkStart w:id="0" w:name="_GoBack"/>
-      <w:bookmarkEnd w:id="0"/>
+      <w:r>
+        <w:rPr>
+          <w:color w:val="4D4D4D"/>
+        </w:rPr>
+        <w:t>Inermis rationibus per ex, fastidii patrioque id eum</w:t>
+      </w:r>
     </w:p>
     <w:p/>
     <w:sectPr>
@@ -6394,6 +4757,7 @@
   <w:style w:type="character" w:default="1" w:styleId="DefaultParagraphFont">
     <w:name w:val="Default Paragraph Font"/>
     <w:uiPriority w:val="1"/>
+    <w:semiHidden/>
     <w:unhideWhenUsed/>
   </w:style>
   <w:style w:type="table" w:default="1" w:styleId="TableNormal">

</xml_diff>